<commit_message>
Assignment 3 - attempt 1
</commit_message>
<xml_diff>
--- a/formalproblemstatement.docx
+++ b/formalproblemstatement.docx
@@ -71,7 +71,7 @@
         <w:pStyle w:val="FirstParagraph"/>
       </w:pPr>
       <w:r>
-        <w:t xml:space="preserve">Bank of Portugal is the second largest commercial bank in Portugal. In order to improve its telemarketing effeciency, Bank of Portugal needs to identify different groups within its client base and to develop better targeted telemarketing strategy.</w:t>
+        <w:t xml:space="preserve">Bank of Portugal is the second largest commercial bank in Portugal. In order to improve its telemarketing effeciency, the campaign manager in Bank of Portugal wants to identify different groups within its client base and to develop better targeted telemarketing strategy.</w:t>
       </w:r>
     </w:p>
     <w:p>
@@ -134,7 +134,7 @@
         <w:pStyle w:val="FirstParagraph"/>
       </w:pPr>
       <w:r>
-        <w:t xml:space="preserve">Project Manager: Jessica Zhang</w:t>
+        <w:t xml:space="preserve">Data Scientist: Jessica Zhang</w:t>
       </w:r>
     </w:p>
     <w:p>
@@ -158,10 +158,37 @@
     </w:p>
     <w:p>
       <w:pPr>
+        <w:pStyle w:val="BodyText"/>
+      </w:pPr>
+      <w:r>
+        <w:t xml:space="preserve">Data Engineer: Nick Nolasco</w:t>
+      </w:r>
+    </w:p>
+    <w:p>
+      <w:pPr>
+        <w:pStyle w:val="BodyText"/>
+      </w:pPr>
+      <w:r>
+        <w:t xml:space="preserve">Email:</w:t>
+      </w:r>
+      <w:r>
+        <w:t xml:space="preserve"> </w:t>
+      </w:r>
+      <w:hyperlink r:id="rId26">
+        <w:r>
+          <w:rPr>
+            <w:rStyle w:val="Hyperlink"/>
+          </w:rPr>
+          <w:t xml:space="preserve">Nick.Nolasco@gmail.com</w:t>
+        </w:r>
+      </w:hyperlink>
+    </w:p>
+    <w:p>
+      <w:pPr>
         <w:pStyle w:val="Heading1"/>
       </w:pPr>
-      <w:bookmarkStart w:id="26" w:name="project-goal"/>
-      <w:bookmarkEnd w:id="26"/>
+      <w:bookmarkStart w:id="27" w:name="project-goal"/>
+      <w:bookmarkEnd w:id="27"/>
       <w:r>
         <w:t xml:space="preserve">Project Goal</w:t>
       </w:r>
@@ -179,6 +206,17 @@
         <w:pStyle w:val="BodyText"/>
       </w:pPr>
       <w:r>
+        <w:rPr>
+          <w:b/>
+        </w:rPr>
+        <w:t xml:space="preserve">The model developed shall perform at least 20% better than the current effort success rate of 23.6% ~ 28.3%</w:t>
+      </w:r>
+    </w:p>
+    <w:p>
+      <w:pPr>
+        <w:pStyle w:val="BodyText"/>
+      </w:pPr>
+      <w:r>
         <w:t xml:space="preserve">Developing of the marketing strategy is outside of the scope of this project.</w:t>
       </w:r>
     </w:p>
@@ -202,8 +240,8 @@
       <w:pPr>
         <w:pStyle w:val="Heading1"/>
       </w:pPr>
-      <w:bookmarkStart w:id="27" w:name="estimated-risk"/>
-      <w:bookmarkEnd w:id="27"/>
+      <w:bookmarkStart w:id="28" w:name="estimated-risk"/>
+      <w:bookmarkEnd w:id="28"/>
       <w:r>
         <w:t xml:space="preserve">Estimated Risk</w:t>
       </w:r>
@@ -213,15 +251,15 @@
         <w:pStyle w:val="FirstParagraph"/>
       </w:pPr>
       <w:r>
-        <w:t xml:space="preserve">It is reasonable to believe that there are such groups exist in the given dataset. It is unlikely however possible that no meaningful profile groups can be identified from this project.</w:t>
+        <w:t xml:space="preserve">It is reasonable to believe that there are such groups exist in the given dataset. It is unlikely however possible that no meaningful profile groups can be identified from given data.</w:t>
       </w:r>
     </w:p>
     <w:p>
       <w:pPr>
         <w:pStyle w:val="Heading1"/>
       </w:pPr>
-      <w:bookmarkStart w:id="28" w:name="delivery-timeline"/>
-      <w:bookmarkEnd w:id="28"/>
+      <w:bookmarkStart w:id="29" w:name="delivery-timeline"/>
+      <w:bookmarkEnd w:id="29"/>
       <w:r>
         <w:t xml:space="preserve">Delivery Timeline</w:t>
       </w:r>
@@ -231,15 +269,49 @@
         <w:pStyle w:val="FirstParagraph"/>
       </w:pPr>
       <w:r>
-        <w:t xml:space="preserve">The project team will be working on this project for the next 2 months. 2 data scientists will be working on the model and analysis full-time. The preliminary result will be delivered and discussed with the client on 4/30/2018. The estimated final delivery date is May 31st, 2018. This date will be dicsussed with the client and adjusted as needed at the 4/30/2018 milestone date.</w:t>
+        <w:t xml:space="preserve">The project team will be working on this project for the next 2 months. One data scientist and one data engineer will be working on the model and analysis full-time.</w:t>
+      </w:r>
+    </w:p>
+    <w:p>
+      <w:pPr>
+        <w:pStyle w:val="BodyText"/>
+      </w:pPr>
+      <w:r>
+        <w:t xml:space="preserve">Milestone 1: 4/20/2018</w:t>
+      </w:r>
+      <w:r>
+        <w:t xml:space="preserve"> </w:t>
+      </w:r>
+      <w:r>
+        <w:t xml:space="preserve">The preliminary result will be delivered and discussed with the client on 4/30/2018.</w:t>
+      </w:r>
+    </w:p>
+    <w:p>
+      <w:pPr>
+        <w:pStyle w:val="BodyText"/>
+      </w:pPr>
+      <w:r>
+        <w:t xml:space="preserve">Final Delivery: 5/31/2018</w:t>
+      </w:r>
+      <w:r>
+        <w:t xml:space="preserve"> </w:t>
+      </w:r>
+      <w:r>
+        <w:t xml:space="preserve">The estimated final delivery date is May 31st, 2018.</w:t>
+      </w:r>
+      <w:r>
+        <w:br w:type="textWrapping"/>
+      </w:r>
+      <w:r>
+        <w:t xml:space="preserve">The final delivery date will be dicsussed with the client and adjusted as needed at the 4/30/2018 milestone date.</w:t>
       </w:r>
     </w:p>
     <w:p>
       <w:pPr>
         <w:pStyle w:val="Heading1"/>
       </w:pPr>
-      <w:bookmarkStart w:id="29" w:name="data-source"/>
-      <w:bookmarkEnd w:id="29"/>
+      <w:bookmarkStart w:id="30" w:name="data-source"/>
+      <w:bookmarkEnd w:id="30"/>
       <w:r>
         <w:t xml:space="preserve">Data Source</w:t>
       </w:r>
@@ -254,7 +326,7 @@
       <w:r>
         <w:t xml:space="preserve"> </w:t>
       </w:r>
-      <w:hyperlink r:id="rId30">
+      <w:hyperlink r:id="rId31">
         <w:r>
           <w:rPr>
             <w:rStyle w:val="Hyperlink"/>
@@ -371,7 +443,7 @@
     </w:lvl>
   </w:abstractNum>
   <w:abstractNum w:abstractNumId="990">
-    <w:nsid w:val="c86d20ac"/>
+    <w:nsid w:val="d2f5ea35"/>
     <w:multiLevelType w:val="multilevel"/>
     <w:lvl w:ilvl="0">
       <w:numFmt w:val="bullet"/>

</xml_diff>